<commit_message>
xi class - Update trees
</commit_message>
<xml_diff>
--- a/IX class/08. Методи/03.Задачи.docx
+++ b/IX class/08. Методи/03.Задачи.docx
@@ -33,7 +33,6 @@
           <w:rFonts w:ascii="Consolas" w:hAnsi="Consolas"/>
           <w:sz w:val="28"/>
           <w:szCs w:val="28"/>
-          <w:lang w:val="bg-BG"/>
         </w:rPr>
       </w:pPr>
       <w:r>
@@ -332,7 +331,16 @@
                 <w:szCs w:val="28"/>
                 <w:lang w:val="bg-BG"/>
               </w:rPr>
-              <w:t>24</w:t>
+              <w:t>1</w:t>
+            </w:r>
+            <w:r>
+              <w:rPr>
+                <w:rFonts w:ascii="Consolas" w:hAnsi="Consolas"/>
+                <w:sz w:val="28"/>
+                <w:szCs w:val="28"/>
+                <w:lang w:val="bg-BG"/>
+              </w:rPr>
+              <w:t>4</w:t>
             </w:r>
           </w:p>
         </w:tc>
@@ -413,16 +421,7 @@
           <w:szCs w:val="28"/>
           <w:lang w:val="bg-BG"/>
         </w:rPr>
-        <w:t>Напишете метод</w:t>
-      </w:r>
-      <w:r>
-        <w:rPr>
-          <w:rFonts w:ascii="Consolas" w:hAnsi="Consolas"/>
-          <w:sz w:val="28"/>
-          <w:szCs w:val="28"/>
-          <w:lang w:val="bg-BG"/>
-        </w:rPr>
-        <w:t xml:space="preserve"> </w:t>
+        <w:t xml:space="preserve">Напишете метод </w:t>
       </w:r>
       <w:r>
         <w:rPr>
@@ -441,16 +440,7 @@
           <w:szCs w:val="28"/>
           <w:lang w:val="bg-BG"/>
         </w:rPr>
-        <w:t>, който</w:t>
-      </w:r>
-      <w:r>
-        <w:rPr>
-          <w:rFonts w:ascii="Consolas" w:hAnsi="Consolas"/>
-          <w:sz w:val="28"/>
-          <w:szCs w:val="28"/>
-          <w:lang w:val="bg-BG"/>
-        </w:rPr>
-        <w:t xml:space="preserve"> проверява дали едно число е четно или нечетно</w:t>
+        <w:t>, който проверява дали едно число е четно или нечетно</w:t>
       </w:r>
       <w:r>
         <w:rPr>
@@ -634,7 +624,7 @@
                 <w:sz w:val="28"/>
                 <w:szCs w:val="28"/>
               </w:rPr>
-              <w:t>false</w:t>
+              <w:t>odd</w:t>
             </w:r>
           </w:p>
         </w:tc>
@@ -682,7 +672,7 @@
                 <w:sz w:val="28"/>
                 <w:szCs w:val="28"/>
               </w:rPr>
-              <w:t>true</w:t>
+              <w:t>even</w:t>
             </w:r>
           </w:p>
         </w:tc>

</xml_diff>